<commit_message>
final commit for assignment
</commit_message>
<xml_diff>
--- a/readmeNote.docx
+++ b/readmeNote.docx
@@ -5,12 +5,23 @@
     <w:p>
       <w:pPr>
         <w:pStyle w:val="Standard"/>
-        <w:rPr/>
+        <w:rPr>
+          <w:b/>
+          <w:b/>
+          <w:bCs/>
+          <w:sz w:val="28"/>
+          <w:szCs w:val="28"/>
+        </w:rPr>
       </w:pPr>
       <w:bookmarkStart w:id="0" w:name="_GoBack"/>
       <w:bookmarkEnd w:id="0"/>
       <w:r>
-        <w:rPr/>
+        <w:rPr>
+          <w:b/>
+          <w:bCs/>
+          <w:sz w:val="28"/>
+          <w:szCs w:val="28"/>
+        </w:rPr>
         <w:t>Problem Statement 1 | UI Test Automation</w:t>
       </w:r>
     </w:p>
@@ -26,6 +37,62 @@
     <w:p>
       <w:pPr>
         <w:pStyle w:val="Standard"/>
+        <w:jc w:val="left"/>
+        <w:rPr>
+          <w:sz w:val="28"/>
+          <w:szCs w:val="28"/>
+        </w:rPr>
+      </w:pPr>
+      <w:r>
+        <w:rPr>
+          <w:sz w:val="28"/>
+          <w:szCs w:val="28"/>
+        </w:rPr>
+        <w:t>Write a BDD scenario to verify that an email sent from one Gmail account can be received by another Gmail account</w:t>
+      </w:r>
+    </w:p>
+    <w:p>
+      <w:pPr>
+        <w:pStyle w:val="Standard"/>
+        <w:jc w:val="left"/>
+        <w:rPr/>
+      </w:pPr>
+      <w:r>
+        <w:rPr>
+          <w:sz w:val="28"/>
+          <w:szCs w:val="28"/>
+        </w:rPr>
+        <w:t>Implement the scenario either via Selenium or the Gmail API</w:t>
+      </w:r>
+    </w:p>
+    <w:p>
+      <w:pPr>
+        <w:pStyle w:val="Standard"/>
+        <w:rPr>
+          <w:sz w:val="28"/>
+          <w:szCs w:val="28"/>
+        </w:rPr>
+      </w:pPr>
+      <w:r>
+        <w:rPr>
+          <w:sz w:val="28"/>
+          <w:szCs w:val="28"/>
+        </w:rPr>
+        <w:t>Upload your project to a GitHub repo</w:t>
+      </w:r>
+    </w:p>
+    <w:p>
+      <w:pPr>
+        <w:pStyle w:val="Standard"/>
+        <w:rPr/>
+      </w:pPr>
+      <w:r>
+        <w:rPr/>
+      </w:r>
+    </w:p>
+    <w:p>
+      <w:pPr>
+        <w:pStyle w:val="Standard"/>
         <w:rPr/>
       </w:pPr>
       <w:r>
@@ -50,25 +117,83 @@
       </w:pPr>
       <w:r>
         <w:rPr/>
-        <w:t>*Creating single Page Object class as all the application pages/pop ups that appear through out the flow are embedded inside a single page.</w:t>
-      </w:r>
-    </w:p>
-    <w:p>
-      <w:pPr>
-        <w:pStyle w:val="Standard"/>
-        <w:rPr/>
-      </w:pPr>
-      <w:r>
-        <w:rPr/>
-      </w:r>
-    </w:p>
-    <w:p>
-      <w:pPr>
-        <w:pStyle w:val="Standard"/>
-        <w:rPr/>
-      </w:pPr>
-      <w:r>
-        <w:rPr/>
+        <w:t xml:space="preserve">*Creating </w:t>
+      </w:r>
+      <w:r>
+        <w:rPr/>
+        <w:t>multiple</w:t>
+      </w:r>
+      <w:r>
+        <w:rPr/>
+        <w:t xml:space="preserve"> Page Object class</w:t>
+      </w:r>
+      <w:r>
+        <w:rPr/>
+        <w:t>es</w:t>
+      </w:r>
+      <w:r>
+        <w:rPr/>
+        <w:t xml:space="preserve"> </w:t>
+      </w:r>
+      <w:r>
+        <w:rPr/>
+        <w:t>(</w:t>
+      </w:r>
+      <w:r>
+        <w:rPr>
+          <w:b/>
+          <w:bCs/>
+        </w:rPr>
+        <w:t>Page Factory</w:t>
+      </w:r>
+      <w:r>
+        <w:rPr/>
+        <w:t xml:space="preserve">) </w:t>
+      </w:r>
+      <w:r>
+        <w:rPr/>
+        <w:t xml:space="preserve">as all the application pages/pop ups that appear through out the flow are embedded inside a </w:t>
+      </w:r>
+      <w:r>
+        <w:rPr/>
+        <w:t>multiple</w:t>
+      </w:r>
+      <w:r>
+        <w:rPr/>
+        <w:t xml:space="preserve"> page’</w:t>
+      </w:r>
+      <w:r>
+        <w:rPr/>
+        <w:t>s</w:t>
+      </w:r>
+      <w:r>
+        <w:rPr/>
+        <w:t>.</w:t>
+      </w:r>
+    </w:p>
+    <w:p>
+      <w:pPr>
+        <w:pStyle w:val="Standard"/>
+        <w:rPr/>
+      </w:pPr>
+      <w:r>
+        <w:rPr/>
+      </w:r>
+    </w:p>
+    <w:p>
+      <w:pPr>
+        <w:pStyle w:val="Standard"/>
+        <w:rPr>
+          <w:b/>
+          <w:b/>
+          <w:bCs/>
+        </w:rPr>
+      </w:pPr>
+      <w:r>
+        <w:rPr>
+          <w:b/>
+          <w:bCs/>
+        </w:rPr>
         <w:t>Implemented 2 Scenario’s Using Selenium(Web-UI) and Api(Gmail Api using RestAssured)</w:t>
       </w:r>
     </w:p>
@@ -84,57 +209,204 @@
     <w:p>
       <w:pPr>
         <w:pStyle w:val="Standard"/>
-        <w:rPr/>
-      </w:pPr>
-      <w:r>
-        <w:rPr/>
-        <w:t xml:space="preserve">Not abel to complete the </w:t>
-      </w:r>
-      <w:r>
-        <w:rPr/>
-        <w:t xml:space="preserve">UI Scenario Failing due Oauth2.0 from google is not allowing browser automation </w:t>
-      </w:r>
-      <w:r>
-        <w:rPr/>
-        <w:t xml:space="preserve"> Once the user fills </w:t>
-      </w:r>
-      <w:r>
-        <w:rPr/>
-        <w:t xml:space="preserve">email id </w:t>
-      </w:r>
-      <w:r>
-        <w:rPr/>
-        <w:t>and clicks on next page access denied displyes due to security concers.</w:t>
-      </w:r>
-    </w:p>
-    <w:p>
-      <w:pPr>
-        <w:pStyle w:val="Standard"/>
-        <w:rPr/>
-      </w:pPr>
-      <w:r>
-        <w:rPr/>
-        <w:t xml:space="preserve">Attaching the execution video File == </w:t>
-      </w:r>
-      <w:r>
-        <w:rPr>
+        <w:rPr>
+          <w:b/>
           <w:b/>
           <w:bCs/>
         </w:rPr>
-        <w:t>AssignmentBottomLine</w:t>
-      </w:r>
-    </w:p>
-    <w:p>
-      <w:pPr>
-        <w:pStyle w:val="Standard"/>
-        <w:rPr>
-          <w:b/>
+      </w:pPr>
+      <w:r>
+        <w:rPr>
           <w:b/>
           <w:bCs/>
-        </w:rPr>
-      </w:pPr>
-      <w:r>
-        <w:rPr/>
+          <w:u w:val="single"/>
+        </w:rPr>
+        <w:t xml:space="preserve">Prerequisite considered : </w:t>
+      </w:r>
+      <w:r>
+        <w:rPr>
+          <w:b w:val="false"/>
+          <w:bCs w:val="false"/>
+        </w:rPr>
+        <w:t>Created two gmails one is sender and anothre receiver and created respective credentials.josn in gmail console for api validations</w:t>
+      </w:r>
+    </w:p>
+    <w:p>
+      <w:pPr>
+        <w:pStyle w:val="Standard"/>
+        <w:rPr/>
+      </w:pPr>
+      <w:r>
+        <w:rPr>
+          <w:b w:val="false"/>
+          <w:bCs w:val="false"/>
+        </w:rPr>
+        <w:t xml:space="preserve">1.Sender Email : </w:t>
+      </w:r>
+      <w:hyperlink r:id="rId2">
+        <w:r>
+          <w:rPr>
+            <w:rStyle w:val="InternetLink"/>
+            <w:rFonts w:ascii="DejaVu Sans Mono" w:hAnsi="DejaVu Sans Mono"/>
+            <w:b/>
+            <w:bCs w:val="false"/>
+            <w:i w:val="false"/>
+            <w:color w:val="008000"/>
+            <w:sz w:val="24"/>
+          </w:rPr>
+          <w:t>aprilautomationsendmail@gmail.com</w:t>
+        </w:r>
+      </w:hyperlink>
+      <w:hyperlink r:id="rId3">
+        <w:r>
+          <w:rPr>
+            <w:rFonts w:ascii="DejaVu Sans Mono" w:hAnsi="DejaVu Sans Mono"/>
+            <w:b/>
+            <w:bCs w:val="false"/>
+            <w:i w:val="false"/>
+            <w:color w:val="008000"/>
+            <w:sz w:val="24"/>
+          </w:rPr>
+          <w:t xml:space="preserve"> </w:t>
+        </w:r>
+      </w:hyperlink>
+    </w:p>
+    <w:p>
+      <w:pPr>
+        <w:pStyle w:val="Standard"/>
+        <w:rPr>
+          <w:b w:val="false"/>
+          <w:b w:val="false"/>
+          <w:bCs w:val="false"/>
+          <w:color w:val="443205"/>
+        </w:rPr>
+      </w:pPr>
+      <w:r>
+        <w:rPr>
+          <w:rFonts w:ascii="DejaVu Sans Mono" w:hAnsi="DejaVu Sans Mono"/>
+          <w:b w:val="false"/>
+          <w:bCs w:val="false"/>
+          <w:i w:val="false"/>
+          <w:color w:val="443205"/>
+          <w:sz w:val="24"/>
+        </w:rPr>
+        <w:t>2.Sender Password : PUYdlbO$XORY</w:t>
+      </w:r>
+    </w:p>
+    <w:p>
+      <w:pPr>
+        <w:pStyle w:val="Standard"/>
+        <w:rPr/>
+      </w:pPr>
+      <w:r>
+        <w:rPr>
+          <w:b w:val="false"/>
+          <w:bCs w:val="false"/>
+        </w:rPr>
+        <w:t xml:space="preserve">3.Receiver Email : </w:t>
+      </w:r>
+      <w:hyperlink r:id="rId4">
+        <w:r>
+          <w:rPr>
+            <w:rStyle w:val="InternetLink"/>
+            <w:rFonts w:ascii="DejaVu Sans Mono" w:hAnsi="DejaVu Sans Mono"/>
+            <w:b/>
+            <w:bCs w:val="false"/>
+            <w:i w:val="false"/>
+            <w:color w:val="008000"/>
+            <w:sz w:val="24"/>
+          </w:rPr>
+          <w:t>aprilAutomationreceivemail@gmail.com</w:t>
+        </w:r>
+      </w:hyperlink>
+    </w:p>
+    <w:p>
+      <w:pPr>
+        <w:pStyle w:val="Standard"/>
+        <w:rPr>
+          <w:b w:val="false"/>
+          <w:b w:val="false"/>
+          <w:bCs w:val="false"/>
+          <w:color w:val="443205"/>
+        </w:rPr>
+      </w:pPr>
+      <w:r>
+        <w:rPr>
+          <w:rFonts w:ascii="DejaVu Sans Mono" w:hAnsi="DejaVu Sans Mono"/>
+          <w:b w:val="false"/>
+          <w:bCs w:val="false"/>
+          <w:i w:val="false"/>
+          <w:color w:val="443205"/>
+          <w:sz w:val="24"/>
+        </w:rPr>
+        <w:t>4.Receiver Password : PUYdlbO$XORY</w:t>
+      </w:r>
+    </w:p>
+    <w:p>
+      <w:pPr>
+        <w:pStyle w:val="Normal"/>
+        <w:rPr/>
+      </w:pPr>
+      <w:r>
+        <w:rPr/>
+      </w:r>
+    </w:p>
+    <w:p>
+      <w:pPr>
+        <w:pStyle w:val="Standard"/>
+        <w:rPr/>
+      </w:pPr>
+      <w:r>
+        <w:rPr/>
+        <w:t>Attaching the execution video File =</w:t>
+      </w:r>
+      <w:r>
+        <w:rPr/>
+        <w:t>&gt;</w:t>
+      </w:r>
+      <w:r>
+        <w:rPr/>
+        <w:t xml:space="preserve"> </w:t>
+      </w:r>
+      <w:r>
+        <w:rPr>
+          <w:b/>
+          <w:bCs/>
+        </w:rPr>
+        <w:t>AssignmentBottomLine-2021-04-14_08.47.50.mp4</w:t>
+      </w:r>
+    </w:p>
+    <w:p>
+      <w:pPr>
+        <w:pStyle w:val="Standard"/>
+        <w:rPr>
+          <w:b w:val="false"/>
+          <w:b w:val="false"/>
+          <w:bCs w:val="false"/>
+        </w:rPr>
+      </w:pPr>
+      <w:r>
+        <w:rPr>
+          <w:b w:val="false"/>
+          <w:bCs w:val="false"/>
+        </w:rPr>
+        <w:t>Progress of the assignment can be tracked in git and ScreenPrints Folder contains fail and pass execution screen prints.</w:t>
+      </w:r>
+    </w:p>
+    <w:p>
+      <w:pPr>
+        <w:pStyle w:val="Standard"/>
+        <w:rPr>
+          <w:b/>
+          <w:b/>
+          <w:bCs/>
+        </w:rPr>
+      </w:pPr>
+      <w:r>
+        <w:rPr>
+          <w:b/>
+          <w:bCs/>
+        </w:rPr>
       </w:r>
     </w:p>
     <w:p>
@@ -183,7 +455,15 @@
       </w:pPr>
       <w:r>
         <w:rPr/>
-        <w:t>Mobile Number: 9738408042</w:t>
+        <w:t xml:space="preserve">Mobile Number: </w:t>
+      </w:r>
+      <w:r>
+        <w:rPr/>
+        <w:t>+91-</w:t>
+      </w:r>
+      <w:r>
+        <w:rPr/>
+        <w:t>9738408042</w:t>
       </w:r>
     </w:p>
     <w:sectPr>
@@ -206,7 +486,6 @@
       <w:rPr>
         <w:rFonts w:ascii="Liberation Serif" w:hAnsi="Liberation Serif" w:eastAsia="Noto Serif CJK SC" w:cs="Lohit Devanagari"/>
         <w:kern w:val="2"/>
-        <w:sz w:val="24"/>
         <w:szCs w:val="24"/>
         <w:lang w:val="en-IN" w:eastAsia="zh-CN" w:bidi="hi-IN"/>
       </w:rPr>
@@ -618,6 +897,21 @@
     <w:qFormat/>
     <w:rPr/>
   </w:style>
+  <w:style w:type="character" w:styleId="InternetLink">
+    <w:name w:val="Hyperlink"/>
+    <w:rPr>
+      <w:color w:val="000080"/>
+      <w:u w:val="single"/>
+      <w:lang w:val="zxx" w:eastAsia="zxx" w:bidi="zxx"/>
+    </w:rPr>
+  </w:style>
+  <w:style w:type="character" w:styleId="Bullets">
+    <w:name w:val="Bullets"/>
+    <w:qFormat/>
+    <w:rPr>
+      <w:rFonts w:ascii="OpenSymbol" w:hAnsi="OpenSymbol" w:eastAsia="OpenSymbol" w:cs="OpenSymbol"/>
+    </w:rPr>
+  </w:style>
   <w:style w:type="paragraph" w:styleId="Heading" w:customStyle="1">
     <w:name w:val="Heading"/>
     <w:basedOn w:val="Standard"/>

</xml_diff>